<commit_message>
Add names and number
</commit_message>
<xml_diff>
--- a/HW3/TableHW3.docx
+++ b/HW3/TableHW3.docx
@@ -27,7 +27,7 @@
           <w:szCs w:val="20"/>
           <w:lang w:val="en-US"/>
         </w:rPr>
-        <w:t>fill in your group number</w:t>
+        <w:t>007</w:t>
       </w:r>
     </w:p>
     <w:p>
@@ -36,7 +36,6 @@
           <w:color w:val="FF0000"/>
           <w:sz w:val="20"/>
           <w:szCs w:val="20"/>
-          <w:lang w:val="en-US"/>
         </w:rPr>
       </w:pPr>
       <w:r>
@@ -44,7 +43,6 @@
           <w:b/>
           <w:sz w:val="20"/>
           <w:szCs w:val="20"/>
-          <w:lang w:val="en-US"/>
         </w:rPr>
         <w:t>GROUP</w:t>
       </w:r>
@@ -53,7 +51,6 @@
           <w:b/>
           <w:sz w:val="20"/>
           <w:szCs w:val="20"/>
-          <w:lang w:val="en-US"/>
         </w:rPr>
         <w:t xml:space="preserve"> MEMBERS: </w:t>
       </w:r>
@@ -62,9 +59,34 @@
           <w:color w:val="FF0000"/>
           <w:sz w:val="20"/>
           <w:szCs w:val="20"/>
-          <w:lang w:val="en-US"/>
-        </w:rPr>
-        <w:t>fill in your group members</w:t>
+        </w:rPr>
+        <w:t>Alberto Pasqualetto, Michel</w:t>
+      </w:r>
+      <w:r>
+        <w:rPr>
+          <w:color w:val="FF0000"/>
+          <w:sz w:val="20"/>
+          <w:szCs w:val="20"/>
+        </w:rPr>
+        <w:t xml:space="preserve">a </w:t>
+      </w:r>
+      <w:proofErr w:type="spellStart"/>
+      <w:r>
+        <w:rPr>
+          <w:color w:val="FF0000"/>
+          <w:sz w:val="20"/>
+          <w:szCs w:val="20"/>
+        </w:rPr>
+        <w:t>Schibuola</w:t>
+      </w:r>
+      <w:proofErr w:type="spellEnd"/>
+      <w:r>
+        <w:rPr>
+          <w:color w:val="FF0000"/>
+          <w:sz w:val="20"/>
+          <w:szCs w:val="20"/>
+        </w:rPr>
+        <w:t>, Michele Sprocatti</w:t>
       </w:r>
     </w:p>
     <w:p>
@@ -390,7 +412,7 @@
     </w:p>
     <w:tbl>
       <w:tblPr>
-        <w:tblStyle w:val="TableGrid"/>
+        <w:tblStyle w:val="Grigliatabella"/>
         <w:tblW w:w="9628" w:type="dxa"/>
         <w:tblLayout w:type="fixed"/>
         <w:tblLook w:val="04A0" w:firstRow="1" w:lastRow="0" w:firstColumn="1" w:lastColumn="0" w:noHBand="0" w:noVBand="1"/>
@@ -1743,7 +1765,7 @@
     </w:p>
     <w:tbl>
       <w:tblPr>
-        <w:tblStyle w:val="TableGrid"/>
+        <w:tblStyle w:val="Grigliatabella"/>
         <w:tblW w:w="9776" w:type="dxa"/>
         <w:tblLayout w:type="fixed"/>
         <w:tblLook w:val="04A0" w:firstRow="1" w:lastRow="0" w:firstColumn="1" w:lastColumn="0" w:noHBand="0" w:noVBand="1"/>
@@ -3187,17 +3209,17 @@
     <w:lsdException w:name="Unresolved Mention" w:semiHidden="1" w:unhideWhenUsed="1"/>
     <w:lsdException w:name="Smart Link" w:semiHidden="1" w:unhideWhenUsed="1"/>
   </w:latentStyles>
-  <w:style w:type="paragraph" w:default="1" w:styleId="Normal">
+  <w:style w:type="paragraph" w:default="1" w:styleId="Normale">
     <w:name w:val="Normal"/>
     <w:qFormat/>
   </w:style>
-  <w:style w:type="character" w:default="1" w:styleId="DefaultParagraphFont">
+  <w:style w:type="character" w:default="1" w:styleId="Carpredefinitoparagrafo">
     <w:name w:val="Default Paragraph Font"/>
     <w:uiPriority w:val="1"/>
     <w:semiHidden/>
     <w:unhideWhenUsed/>
   </w:style>
-  <w:style w:type="table" w:default="1" w:styleId="TableNormal">
+  <w:style w:type="table" w:default="1" w:styleId="Tabellanormale">
     <w:name w:val="Normal Table"/>
     <w:uiPriority w:val="99"/>
     <w:semiHidden/>
@@ -3212,15 +3234,15 @@
       </w:tblCellMar>
     </w:tblPr>
   </w:style>
-  <w:style w:type="numbering" w:default="1" w:styleId="NoList">
+  <w:style w:type="numbering" w:default="1" w:styleId="Nessunelenco">
     <w:name w:val="No List"/>
     <w:uiPriority w:val="99"/>
     <w:semiHidden/>
     <w:unhideWhenUsed/>
   </w:style>
-  <w:style w:type="table" w:styleId="TableGrid">
+  <w:style w:type="table" w:styleId="Grigliatabella">
     <w:name w:val="Table Grid"/>
-    <w:basedOn w:val="TableNormal"/>
+    <w:basedOn w:val="Tabellanormale"/>
     <w:uiPriority w:val="39"/>
     <w:rsid w:val="006B790B"/>
     <w:pPr>
@@ -3237,9 +3259,9 @@
       </w:tblBorders>
     </w:tblPr>
   </w:style>
-  <w:style w:type="paragraph" w:styleId="ListParagraph">
+  <w:style w:type="paragraph" w:styleId="Paragrafoelenco">
     <w:name w:val="List Paragraph"/>
-    <w:basedOn w:val="Normal"/>
+    <w:basedOn w:val="Normale"/>
     <w:uiPriority w:val="34"/>
     <w:qFormat/>
     <w:rsid w:val="002A5CAC"/>
@@ -3248,10 +3270,10 @@
       <w:contextualSpacing/>
     </w:pPr>
   </w:style>
-  <w:style w:type="paragraph" w:styleId="BalloonText">
+  <w:style w:type="paragraph" w:styleId="Testofumetto">
     <w:name w:val="Balloon Text"/>
-    <w:basedOn w:val="Normal"/>
-    <w:link w:val="BalloonTextChar"/>
+    <w:basedOn w:val="Normale"/>
+    <w:link w:val="TestofumettoCarattere"/>
     <w:uiPriority w:val="99"/>
     <w:semiHidden/>
     <w:unhideWhenUsed/>
@@ -3265,10 +3287,10 @@
       <w:szCs w:val="18"/>
     </w:rPr>
   </w:style>
-  <w:style w:type="character" w:customStyle="1" w:styleId="BalloonTextChar">
-    <w:name w:val="Balloon Text Char"/>
-    <w:basedOn w:val="DefaultParagraphFont"/>
-    <w:link w:val="BalloonText"/>
+  <w:style w:type="character" w:customStyle="1" w:styleId="TestofumettoCarattere">
+    <w:name w:val="Testo fumetto Carattere"/>
+    <w:basedOn w:val="Carpredefinitoparagrafo"/>
+    <w:link w:val="Testofumetto"/>
     <w:uiPriority w:val="99"/>
     <w:semiHidden/>
     <w:rsid w:val="00E94568"/>
@@ -3278,9 +3300,9 @@
       <w:szCs w:val="18"/>
     </w:rPr>
   </w:style>
-  <w:style w:type="character" w:styleId="PlaceholderText">
+  <w:style w:type="character" w:styleId="Testosegnaposto">
     <w:name w:val="Placeholder Text"/>
-    <w:basedOn w:val="DefaultParagraphFont"/>
+    <w:basedOn w:val="Carpredefinitoparagrafo"/>
     <w:uiPriority w:val="99"/>
     <w:semiHidden/>
     <w:rsid w:val="005770B1"/>

</xml_diff>